<commit_message>
Updated M1 delieverable, and made changes to use cases
</commit_message>
<xml_diff>
--- a/Milestone 1 Proposal and High-level description.docx
+++ b/Milestone 1 Proposal and High-level description.docx
@@ -3728,82 +3728,15 @@
         </w:rPr>
       </w:pPr>
     </w:p>
-    <w:p>
-      <w:pPr>
-        <w:rPr>
-          <w:rFonts w:ascii="Calibri" w:eastAsia="Calibri" w:hAnsi="Calibri" w:cs="Calibri"/>
-          <w:sz w:val="27"/>
-        </w:rPr>
-      </w:pPr>
-    </w:p>
-    <w:p>
-      <w:pPr>
-        <w:rPr>
-          <w:rFonts w:ascii="Calibri" w:eastAsia="Calibri" w:hAnsi="Calibri" w:cs="Calibri"/>
-          <w:sz w:val="27"/>
-        </w:rPr>
-      </w:pPr>
-    </w:p>
-    <w:p>
-      <w:pPr>
-        <w:rPr>
-          <w:rFonts w:ascii="Calibri" w:eastAsia="Calibri" w:hAnsi="Calibri" w:cs="Calibri"/>
-          <w:sz w:val="27"/>
-        </w:rPr>
-      </w:pPr>
-    </w:p>
-    <w:p>
-      <w:pPr>
-        <w:rPr>
-          <w:rFonts w:ascii="Calibri" w:eastAsia="Calibri" w:hAnsi="Calibri" w:cs="Calibri"/>
-          <w:sz w:val="27"/>
-        </w:rPr>
-      </w:pPr>
-    </w:p>
-    <w:p>
-      <w:pPr>
-        <w:rPr>
-          <w:b/>
-        </w:rPr>
-      </w:pPr>
-      <w:r>
-        <w:rPr>
-          <w:b/>
-        </w:rPr>
-        <w:t xml:space="preserve">Data definition =&gt; </w:t>
-      </w:r>
-    </w:p>
-    <w:p>
-      <w:r>
-        <w:t>This section serves as the “dictionary” of your document. It defines main terms, data structures and “items” or “entities” at high or logical (not implementation) level (e.g., name, meaning, usage, and NOT how the data is stored in memory</w:t>
-      </w:r>
-      <w:proofErr w:type="gramStart"/>
-      <w:r>
-        <w:t>)</w:t>
-      </w:r>
-      <w:proofErr w:type="gramEnd"/>
-      <w:r>
-        <w:t xml:space="preserve"> so it is easier to refer to them in the document.  Focus on key </w:t>
-      </w:r>
-      <w:proofErr w:type="gramStart"/>
-      <w:r>
-        <w:t>terms  (</w:t>
-      </w:r>
-      <w:proofErr w:type="gramEnd"/>
-      <w:r>
-        <w:t xml:space="preserve">main  data  elements,  actors, types of users etc.) specific for your application and not on general well know terms. These   terms   and   their   names   must   be   used   consistently   from   then   on   in   all documents, user interface, </w:t>
-      </w:r>
-      <w:proofErr w:type="gramStart"/>
-      <w:r>
-        <w:t>in  naming</w:t>
-      </w:r>
-      <w:proofErr w:type="gramEnd"/>
-      <w:r>
-        <w:t xml:space="preserve">  software  components  and  database  elements etc. In later milestones, you will add more implementation details for each item. You will later expand this section with more details.</w:t>
-      </w:r>
-    </w:p>
     <w:p/>
-    <w:p/>
+    <w:p>
+      <w:pPr>
+        <w:pStyle w:val="Heading1"/>
+      </w:pPr>
+      <w:r>
+        <w:t xml:space="preserve">Data definition </w:t>
+      </w:r>
+    </w:p>
     <w:tbl>
       <w:tblPr>
         <w:tblW w:w="9360" w:type="dxa"/>
@@ -4019,7 +3952,7 @@
               <w:spacing w:line="240" w:lineRule="auto"/>
             </w:pPr>
             <w:r>
-              <w:t>actor</w:t>
+              <w:t>Actor</w:t>
             </w:r>
           </w:p>
         </w:tc>
@@ -4047,7 +3980,7 @@
               <w:spacing w:line="240" w:lineRule="auto"/>
             </w:pPr>
             <w:r>
-              <w:t>Use Case scenarios?</w:t>
+              <w:t>Use Case scenario</w:t>
             </w:r>
           </w:p>
         </w:tc>
@@ -4105,7 +4038,6 @@
               <w:spacing w:line="240" w:lineRule="auto"/>
             </w:pPr>
             <w:r>
-              <w:lastRenderedPageBreak/>
               <w:t>Prospector</w:t>
             </w:r>
           </w:p>
@@ -4134,7 +4066,7 @@
               <w:spacing w:line="240" w:lineRule="auto"/>
             </w:pPr>
             <w:r>
-              <w:t>actor</w:t>
+              <w:t>Actor</w:t>
             </w:r>
           </w:p>
         </w:tc>
@@ -4162,7 +4094,7 @@
               <w:spacing w:line="240" w:lineRule="auto"/>
             </w:pPr>
             <w:r>
-              <w:t>Use Case scenarios</w:t>
+              <w:t>Use Case scenario</w:t>
             </w:r>
           </w:p>
         </w:tc>
@@ -4251,7 +4183,7 @@
               <w:spacing w:line="240" w:lineRule="auto"/>
             </w:pPr>
             <w:r>
-              <w:t>actor</w:t>
+              <w:t>Actor</w:t>
             </w:r>
           </w:p>
         </w:tc>
@@ -4279,7 +4211,7 @@
               <w:spacing w:line="240" w:lineRule="auto"/>
             </w:pPr>
             <w:r>
-              <w:t>Use Case scenarios</w:t>
+              <w:t>Use Case scenario</w:t>
             </w:r>
           </w:p>
         </w:tc>
@@ -4336,6 +4268,9 @@
               </w:pBdr>
               <w:spacing w:line="240" w:lineRule="auto"/>
             </w:pPr>
+            <w:r>
+              <w:t>Log in</w:t>
+            </w:r>
           </w:p>
         </w:tc>
         <w:tc>
@@ -4361,6 +4296,9 @@
               </w:pBdr>
               <w:spacing w:line="240" w:lineRule="auto"/>
             </w:pPr>
+            <w:r>
+              <w:t>Service</w:t>
+            </w:r>
           </w:p>
         </w:tc>
         <w:tc>
@@ -4386,6 +4324,9 @@
               </w:pBdr>
               <w:spacing w:line="240" w:lineRule="auto"/>
             </w:pPr>
+            <w:r>
+              <w:t>Site user service</w:t>
+            </w:r>
           </w:p>
         </w:tc>
         <w:tc>
@@ -4411,6 +4352,9 @@
               </w:pBdr>
               <w:spacing w:line="240" w:lineRule="auto"/>
             </w:pPr>
+            <w:r>
+              <w:t>Personal identification verification for users to have member permissions.</w:t>
+            </w:r>
           </w:p>
         </w:tc>
       </w:tr>
@@ -4439,7 +4383,7 @@
               <w:spacing w:line="240" w:lineRule="auto"/>
             </w:pPr>
             <w:r>
-              <w:t>Log in</w:t>
+              <w:t>Navbar</w:t>
             </w:r>
           </w:p>
         </w:tc>
@@ -4467,7 +4411,7 @@
               <w:spacing w:line="240" w:lineRule="auto"/>
             </w:pPr>
             <w:r>
-              <w:t>service</w:t>
+              <w:t>Service</w:t>
             </w:r>
           </w:p>
         </w:tc>
@@ -4523,12 +4467,15 @@
               <w:spacing w:line="240" w:lineRule="auto"/>
             </w:pPr>
             <w:r>
-              <w:t>Personal identification verification for users to have member permissions.</w:t>
+              <w:t>Web tool to give users easy navigation within the website</w:t>
             </w:r>
           </w:p>
         </w:tc>
       </w:tr>
       <w:tr>
+        <w:trPr>
+          <w:trHeight w:val="492"/>
+        </w:trPr>
         <w:tc>
           <w:tcPr>
             <w:tcW w:w="2460" w:type="dxa"/>
@@ -4552,6 +4499,10 @@
               </w:pBdr>
               <w:spacing w:line="240" w:lineRule="auto"/>
             </w:pPr>
+            <w:r>
+              <w:lastRenderedPageBreak/>
+              <w:t>Account</w:t>
+            </w:r>
           </w:p>
         </w:tc>
         <w:tc>
@@ -4577,6 +4528,9 @@
               </w:pBdr>
               <w:spacing w:line="240" w:lineRule="auto"/>
             </w:pPr>
+            <w:r>
+              <w:t>Date</w:t>
+            </w:r>
           </w:p>
         </w:tc>
         <w:tc>
@@ -4602,6 +4556,9 @@
               </w:pBdr>
               <w:spacing w:line="240" w:lineRule="auto"/>
             </w:pPr>
+            <w:r>
+              <w:t>Use case scenario</w:t>
+            </w:r>
           </w:p>
         </w:tc>
         <w:tc>
@@ -4627,6 +4584,9 @@
               </w:pBdr>
               <w:spacing w:line="240" w:lineRule="auto"/>
             </w:pPr>
+            <w:r>
+              <w:t>Top level storage of user information.</w:t>
+            </w:r>
           </w:p>
         </w:tc>
       </w:tr>
@@ -4634,6 +4594,69 @@
         <w:tc>
           <w:tcPr>
             <w:tcW w:w="2460" w:type="dxa"/>
+            <w:shd w:val="clear" w:color="auto" w:fill="auto"/>
+            <w:tcMar>
+              <w:top w:w="100" w:type="dxa"/>
+              <w:left w:w="100" w:type="dxa"/>
+              <w:bottom w:w="100" w:type="dxa"/>
+              <w:right w:w="100" w:type="dxa"/>
+            </w:tcMar>
+          </w:tcPr>
+          <w:p>
+            <w:pPr>
+              <w:widowControl w:val="0"/>
+              <w:spacing w:line="240" w:lineRule="auto"/>
+            </w:pPr>
+            <w:r>
+              <w:t>Location</w:t>
+            </w:r>
+          </w:p>
+        </w:tc>
+        <w:tc>
+          <w:tcPr>
+            <w:tcW w:w="2220" w:type="dxa"/>
+            <w:shd w:val="clear" w:color="auto" w:fill="auto"/>
+            <w:tcMar>
+              <w:top w:w="100" w:type="dxa"/>
+              <w:left w:w="100" w:type="dxa"/>
+              <w:bottom w:w="100" w:type="dxa"/>
+              <w:right w:w="100" w:type="dxa"/>
+            </w:tcMar>
+          </w:tcPr>
+          <w:p>
+            <w:pPr>
+              <w:widowControl w:val="0"/>
+              <w:spacing w:line="240" w:lineRule="auto"/>
+            </w:pPr>
+            <w:r>
+              <w:t>Data</w:t>
+            </w:r>
+          </w:p>
+        </w:tc>
+        <w:tc>
+          <w:tcPr>
+            <w:tcW w:w="2340" w:type="dxa"/>
+            <w:shd w:val="clear" w:color="auto" w:fill="auto"/>
+            <w:tcMar>
+              <w:top w:w="100" w:type="dxa"/>
+              <w:left w:w="100" w:type="dxa"/>
+              <w:bottom w:w="100" w:type="dxa"/>
+              <w:right w:w="100" w:type="dxa"/>
+            </w:tcMar>
+          </w:tcPr>
+          <w:p>
+            <w:pPr>
+              <w:widowControl w:val="0"/>
+              <w:spacing w:line="240" w:lineRule="auto"/>
+            </w:pPr>
+            <w:r>
+              <w:t>Use case scenario</w:t>
+            </w:r>
+          </w:p>
+        </w:tc>
+        <w:tc>
+          <w:tcPr>
+            <w:tcW w:w="2340" w:type="dxa"/>
             <w:shd w:val="clear" w:color="auto" w:fill="auto"/>
             <w:tcMar>
               <w:top w:w="100" w:type="dxa"/>
@@ -4654,11 +4677,79 @@
               </w:pBdr>
               <w:spacing w:line="240" w:lineRule="auto"/>
             </w:pPr>
+            <w:r>
+              <w:t>Store the user’s location information.</w:t>
+            </w:r>
+          </w:p>
+        </w:tc>
+      </w:tr>
+      <w:tr>
+        <w:tc>
+          <w:tcPr>
+            <w:tcW w:w="2460" w:type="dxa"/>
+            <w:shd w:val="clear" w:color="auto" w:fill="auto"/>
+            <w:tcMar>
+              <w:top w:w="100" w:type="dxa"/>
+              <w:left w:w="100" w:type="dxa"/>
+              <w:bottom w:w="100" w:type="dxa"/>
+              <w:right w:w="100" w:type="dxa"/>
+            </w:tcMar>
+          </w:tcPr>
+          <w:p>
+            <w:pPr>
+              <w:widowControl w:val="0"/>
+              <w:spacing w:line="240" w:lineRule="auto"/>
+            </w:pPr>
+            <w:r>
+              <w:t>Photo</w:t>
+            </w:r>
           </w:p>
         </w:tc>
         <w:tc>
           <w:tcPr>
             <w:tcW w:w="2220" w:type="dxa"/>
+            <w:shd w:val="clear" w:color="auto" w:fill="auto"/>
+            <w:tcMar>
+              <w:top w:w="100" w:type="dxa"/>
+              <w:left w:w="100" w:type="dxa"/>
+              <w:bottom w:w="100" w:type="dxa"/>
+              <w:right w:w="100" w:type="dxa"/>
+            </w:tcMar>
+          </w:tcPr>
+          <w:p>
+            <w:pPr>
+              <w:widowControl w:val="0"/>
+              <w:spacing w:line="240" w:lineRule="auto"/>
+            </w:pPr>
+            <w:r>
+              <w:t>Data</w:t>
+            </w:r>
+          </w:p>
+        </w:tc>
+        <w:tc>
+          <w:tcPr>
+            <w:tcW w:w="2340" w:type="dxa"/>
+            <w:shd w:val="clear" w:color="auto" w:fill="auto"/>
+            <w:tcMar>
+              <w:top w:w="100" w:type="dxa"/>
+              <w:left w:w="100" w:type="dxa"/>
+              <w:bottom w:w="100" w:type="dxa"/>
+              <w:right w:w="100" w:type="dxa"/>
+            </w:tcMar>
+          </w:tcPr>
+          <w:p>
+            <w:pPr>
+              <w:widowControl w:val="0"/>
+              <w:spacing w:line="240" w:lineRule="auto"/>
+            </w:pPr>
+            <w:r>
+              <w:t>Use case scenario</w:t>
+            </w:r>
+          </w:p>
+        </w:tc>
+        <w:tc>
+          <w:tcPr>
+            <w:tcW w:w="2340" w:type="dxa"/>
             <w:shd w:val="clear" w:color="auto" w:fill="auto"/>
             <w:tcMar>
               <w:top w:w="100" w:type="dxa"/>
@@ -4679,6 +4770,74 @@
               </w:pBdr>
               <w:spacing w:line="240" w:lineRule="auto"/>
             </w:pPr>
+            <w:r>
+              <w:t>Picture stored in the website gallery.</w:t>
+            </w:r>
+          </w:p>
+        </w:tc>
+      </w:tr>
+      <w:tr>
+        <w:tc>
+          <w:tcPr>
+            <w:tcW w:w="2460" w:type="dxa"/>
+            <w:shd w:val="clear" w:color="auto" w:fill="auto"/>
+            <w:tcMar>
+              <w:top w:w="100" w:type="dxa"/>
+              <w:left w:w="100" w:type="dxa"/>
+              <w:bottom w:w="100" w:type="dxa"/>
+              <w:right w:w="100" w:type="dxa"/>
+            </w:tcMar>
+          </w:tcPr>
+          <w:p>
+            <w:pPr>
+              <w:widowControl w:val="0"/>
+              <w:spacing w:line="240" w:lineRule="auto"/>
+            </w:pPr>
+            <w:r>
+              <w:t>Weather</w:t>
+            </w:r>
+          </w:p>
+        </w:tc>
+        <w:tc>
+          <w:tcPr>
+            <w:tcW w:w="2220" w:type="dxa"/>
+            <w:shd w:val="clear" w:color="auto" w:fill="auto"/>
+            <w:tcMar>
+              <w:top w:w="100" w:type="dxa"/>
+              <w:left w:w="100" w:type="dxa"/>
+              <w:bottom w:w="100" w:type="dxa"/>
+              <w:right w:w="100" w:type="dxa"/>
+            </w:tcMar>
+          </w:tcPr>
+          <w:p>
+            <w:pPr>
+              <w:widowControl w:val="0"/>
+              <w:spacing w:line="240" w:lineRule="auto"/>
+            </w:pPr>
+            <w:r>
+              <w:t>Service</w:t>
+            </w:r>
+          </w:p>
+        </w:tc>
+        <w:tc>
+          <w:tcPr>
+            <w:tcW w:w="2340" w:type="dxa"/>
+            <w:shd w:val="clear" w:color="auto" w:fill="auto"/>
+            <w:tcMar>
+              <w:top w:w="100" w:type="dxa"/>
+              <w:left w:w="100" w:type="dxa"/>
+              <w:bottom w:w="100" w:type="dxa"/>
+              <w:right w:w="100" w:type="dxa"/>
+            </w:tcMar>
+          </w:tcPr>
+          <w:p>
+            <w:pPr>
+              <w:widowControl w:val="0"/>
+              <w:spacing w:line="240" w:lineRule="auto"/>
+            </w:pPr>
+            <w:r>
+              <w:t>Site user services</w:t>
+            </w:r>
           </w:p>
         </w:tc>
         <w:tc>
@@ -4704,11 +4863,16 @@
               </w:pBdr>
               <w:spacing w:line="240" w:lineRule="auto"/>
             </w:pPr>
-          </w:p>
-        </w:tc>
-        <w:tc>
-          <w:tcPr>
-            <w:tcW w:w="2340" w:type="dxa"/>
+            <w:r>
+              <w:t xml:space="preserve">Let users know the weather of their current location. </w:t>
+            </w:r>
+          </w:p>
+        </w:tc>
+      </w:tr>
+      <w:tr>
+        <w:tc>
+          <w:tcPr>
+            <w:tcW w:w="2460" w:type="dxa"/>
             <w:shd w:val="clear" w:color="auto" w:fill="auto"/>
             <w:tcMar>
               <w:top w:w="100" w:type="dxa"/>
@@ -4729,13 +4893,14 @@
               </w:pBdr>
               <w:spacing w:line="240" w:lineRule="auto"/>
             </w:pPr>
-          </w:p>
-        </w:tc>
-      </w:tr>
-      <w:tr>
-        <w:tc>
-          <w:tcPr>
-            <w:tcW w:w="2460" w:type="dxa"/>
+            <w:r>
+              <w:t>Games</w:t>
+            </w:r>
+          </w:p>
+        </w:tc>
+        <w:tc>
+          <w:tcPr>
+            <w:tcW w:w="2220" w:type="dxa"/>
             <w:shd w:val="clear" w:color="auto" w:fill="auto"/>
             <w:tcMar>
               <w:top w:w="100" w:type="dxa"/>
@@ -4756,11 +4921,14 @@
               </w:pBdr>
               <w:spacing w:line="240" w:lineRule="auto"/>
             </w:pPr>
-          </w:p>
-        </w:tc>
-        <w:tc>
-          <w:tcPr>
-            <w:tcW w:w="2220" w:type="dxa"/>
+            <w:r>
+              <w:t>Service</w:t>
+            </w:r>
+          </w:p>
+        </w:tc>
+        <w:tc>
+          <w:tcPr>
+            <w:tcW w:w="2340" w:type="dxa"/>
             <w:shd w:val="clear" w:color="auto" w:fill="auto"/>
             <w:tcMar>
               <w:top w:w="100" w:type="dxa"/>
@@ -4781,6 +4949,9 @@
               </w:pBdr>
               <w:spacing w:line="240" w:lineRule="auto"/>
             </w:pPr>
+            <w:r>
+              <w:t>Site user service</w:t>
+            </w:r>
           </w:p>
         </w:tc>
         <w:tc>
@@ -4806,11 +4977,16 @@
               </w:pBdr>
               <w:spacing w:line="240" w:lineRule="auto"/>
             </w:pPr>
-          </w:p>
-        </w:tc>
-        <w:tc>
-          <w:tcPr>
-            <w:tcW w:w="2340" w:type="dxa"/>
+            <w:r>
+              <w:t>Members can play simple browser games within the website.</w:t>
+            </w:r>
+          </w:p>
+        </w:tc>
+      </w:tr>
+      <w:tr>
+        <w:tc>
+          <w:tcPr>
+            <w:tcW w:w="2460" w:type="dxa"/>
             <w:shd w:val="clear" w:color="auto" w:fill="auto"/>
             <w:tcMar>
               <w:top w:w="100" w:type="dxa"/>
@@ -4831,16 +5007,14 @@
               </w:pBdr>
               <w:spacing w:line="240" w:lineRule="auto"/>
             </w:pPr>
-          </w:p>
-        </w:tc>
-      </w:tr>
-      <w:tr>
-        <w:trPr>
-          <w:trHeight w:val="492"/>
-        </w:trPr>
-        <w:tc>
-          <w:tcPr>
-            <w:tcW w:w="2460" w:type="dxa"/>
+            <w:r>
+              <w:t>Clubs</w:t>
+            </w:r>
+          </w:p>
+        </w:tc>
+        <w:tc>
+          <w:tcPr>
+            <w:tcW w:w="2220" w:type="dxa"/>
             <w:shd w:val="clear" w:color="auto" w:fill="auto"/>
             <w:tcMar>
               <w:top w:w="100" w:type="dxa"/>
@@ -4861,11 +5035,14 @@
               </w:pBdr>
               <w:spacing w:line="240" w:lineRule="auto"/>
             </w:pPr>
-          </w:p>
-        </w:tc>
-        <w:tc>
-          <w:tcPr>
-            <w:tcW w:w="2220" w:type="dxa"/>
+            <w:r>
+              <w:t>Service</w:t>
+            </w:r>
+          </w:p>
+        </w:tc>
+        <w:tc>
+          <w:tcPr>
+            <w:tcW w:w="2340" w:type="dxa"/>
             <w:shd w:val="clear" w:color="auto" w:fill="auto"/>
             <w:tcMar>
               <w:top w:w="100" w:type="dxa"/>
@@ -4886,6 +5063,9 @@
               </w:pBdr>
               <w:spacing w:line="240" w:lineRule="auto"/>
             </w:pPr>
+            <w:r>
+              <w:t>Site user service</w:t>
+            </w:r>
           </w:p>
         </w:tc>
         <w:tc>
@@ -4911,11 +5091,16 @@
               </w:pBdr>
               <w:spacing w:line="240" w:lineRule="auto"/>
             </w:pPr>
-          </w:p>
-        </w:tc>
-        <w:tc>
-          <w:tcPr>
-            <w:tcW w:w="2340" w:type="dxa"/>
+            <w:r>
+              <w:t xml:space="preserve">Users have a list of local clubs that they can organize to their preference. </w:t>
+            </w:r>
+          </w:p>
+        </w:tc>
+      </w:tr>
+      <w:tr>
+        <w:tc>
+          <w:tcPr>
+            <w:tcW w:w="2460" w:type="dxa"/>
             <w:shd w:val="clear" w:color="auto" w:fill="auto"/>
             <w:tcMar>
               <w:top w:w="100" w:type="dxa"/>
@@ -4936,76 +5121,14 @@
               </w:pBdr>
               <w:spacing w:line="240" w:lineRule="auto"/>
             </w:pPr>
-          </w:p>
-        </w:tc>
-      </w:tr>
-      <w:tr>
-        <w:tc>
-          <w:tcPr>
-            <w:tcW w:w="2460" w:type="dxa"/>
-            <w:shd w:val="clear" w:color="auto" w:fill="auto"/>
-            <w:tcMar>
-              <w:top w:w="100" w:type="dxa"/>
-              <w:left w:w="100" w:type="dxa"/>
-              <w:bottom w:w="100" w:type="dxa"/>
-              <w:right w:w="100" w:type="dxa"/>
-            </w:tcMar>
-          </w:tcPr>
-          <w:p>
-            <w:pPr>
-              <w:widowControl w:val="0"/>
-              <w:spacing w:line="240" w:lineRule="auto"/>
-            </w:pPr>
-            <w:r>
-              <w:t>Weather</w:t>
+            <w:r>
+              <w:t>Resources</w:t>
             </w:r>
           </w:p>
         </w:tc>
         <w:tc>
           <w:tcPr>
             <w:tcW w:w="2220" w:type="dxa"/>
-            <w:shd w:val="clear" w:color="auto" w:fill="auto"/>
-            <w:tcMar>
-              <w:top w:w="100" w:type="dxa"/>
-              <w:left w:w="100" w:type="dxa"/>
-              <w:bottom w:w="100" w:type="dxa"/>
-              <w:right w:w="100" w:type="dxa"/>
-            </w:tcMar>
-          </w:tcPr>
-          <w:p>
-            <w:pPr>
-              <w:widowControl w:val="0"/>
-              <w:spacing w:line="240" w:lineRule="auto"/>
-            </w:pPr>
-            <w:r>
-              <w:t>data?</w:t>
-            </w:r>
-          </w:p>
-        </w:tc>
-        <w:tc>
-          <w:tcPr>
-            <w:tcW w:w="2340" w:type="dxa"/>
-            <w:shd w:val="clear" w:color="auto" w:fill="auto"/>
-            <w:tcMar>
-              <w:top w:w="100" w:type="dxa"/>
-              <w:left w:w="100" w:type="dxa"/>
-              <w:bottom w:w="100" w:type="dxa"/>
-              <w:right w:w="100" w:type="dxa"/>
-            </w:tcMar>
-          </w:tcPr>
-          <w:p>
-            <w:pPr>
-              <w:widowControl w:val="0"/>
-              <w:spacing w:line="240" w:lineRule="auto"/>
-            </w:pPr>
-            <w:r>
-              <w:t>Site user services?</w:t>
-            </w:r>
-          </w:p>
-        </w:tc>
-        <w:tc>
-          <w:tcPr>
-            <w:tcW w:w="2340" w:type="dxa"/>
             <w:shd w:val="clear" w:color="auto" w:fill="auto"/>
             <w:tcMar>
               <w:top w:w="100" w:type="dxa"/>
@@ -5027,21 +5150,13 @@
               <w:spacing w:line="240" w:lineRule="auto"/>
             </w:pPr>
             <w:r>
-              <w:t xml:space="preserve">Let users know the weather of their current location. </w:t>
-            </w:r>
-            <w:r>
-              <w:rPr>
-                <w:color w:val="FF0000"/>
-              </w:rPr>
-              <w:t>Or we could do set location or both? API calls</w:t>
-            </w:r>
-          </w:p>
-        </w:tc>
-      </w:tr>
-      <w:tr>
-        <w:tc>
-          <w:tcPr>
-            <w:tcW w:w="2460" w:type="dxa"/>
+              <w:t>Service</w:t>
+            </w:r>
+          </w:p>
+        </w:tc>
+        <w:tc>
+          <w:tcPr>
+            <w:tcW w:w="2340" w:type="dxa"/>
             <w:shd w:val="clear" w:color="auto" w:fill="auto"/>
             <w:tcMar>
               <w:top w:w="100" w:type="dxa"/>
@@ -5063,13 +5178,13 @@
               <w:spacing w:line="240" w:lineRule="auto"/>
             </w:pPr>
             <w:r>
-              <w:t>Photos</w:t>
-            </w:r>
-          </w:p>
-        </w:tc>
-        <w:tc>
-          <w:tcPr>
-            <w:tcW w:w="2220" w:type="dxa"/>
+              <w:t>Site user service</w:t>
+            </w:r>
+          </w:p>
+        </w:tc>
+        <w:tc>
+          <w:tcPr>
+            <w:tcW w:w="2340" w:type="dxa"/>
             <w:shd w:val="clear" w:color="auto" w:fill="auto"/>
             <w:tcMar>
               <w:top w:w="100" w:type="dxa"/>
@@ -5091,13 +5206,15 @@
               <w:spacing w:line="240" w:lineRule="auto"/>
             </w:pPr>
             <w:r>
-              <w:t>service</w:t>
-            </w:r>
-          </w:p>
-        </w:tc>
-        <w:tc>
-          <w:tcPr>
-            <w:tcW w:w="2340" w:type="dxa"/>
+              <w:t>Users can find Florida based local facilities for Covid issues.</w:t>
+            </w:r>
+          </w:p>
+        </w:tc>
+      </w:tr>
+      <w:tr>
+        <w:tc>
+          <w:tcPr>
+            <w:tcW w:w="2460" w:type="dxa"/>
             <w:shd w:val="clear" w:color="auto" w:fill="auto"/>
             <w:tcMar>
               <w:top w:w="100" w:type="dxa"/>
@@ -5119,13 +5236,13 @@
               <w:spacing w:line="240" w:lineRule="auto"/>
             </w:pPr>
             <w:r>
-              <w:t>Site user service</w:t>
-            </w:r>
-          </w:p>
-        </w:tc>
-        <w:tc>
-          <w:tcPr>
-            <w:tcW w:w="2340" w:type="dxa"/>
+              <w:t>Forum</w:t>
+            </w:r>
+          </w:p>
+        </w:tc>
+        <w:tc>
+          <w:tcPr>
+            <w:tcW w:w="2220" w:type="dxa"/>
             <w:shd w:val="clear" w:color="auto" w:fill="auto"/>
             <w:tcMar>
               <w:top w:w="100" w:type="dxa"/>
@@ -5147,9 +5264,21 @@
               <w:spacing w:line="240" w:lineRule="auto"/>
             </w:pPr>
             <w:r>
-              <w:t>Members post and view photos.</w:t>
-            </w:r>
-          </w:p>
+              <w:t>Service</w:t>
+            </w:r>
+          </w:p>
+        </w:tc>
+        <w:tc>
+          <w:tcPr>
+            <w:tcW w:w="2340" w:type="dxa"/>
+            <w:shd w:val="clear" w:color="auto" w:fill="auto"/>
+            <w:tcMar>
+              <w:top w:w="100" w:type="dxa"/>
+              <w:left w:w="100" w:type="dxa"/>
+              <w:bottom w:w="100" w:type="dxa"/>
+              <w:right w:w="100" w:type="dxa"/>
+            </w:tcMar>
+          </w:tcPr>
           <w:p>
             <w:pPr>
               <w:widowControl w:val="0"/>
@@ -5162,13 +5291,14 @@
               </w:pBdr>
               <w:spacing w:line="240" w:lineRule="auto"/>
             </w:pPr>
-          </w:p>
-        </w:tc>
-      </w:tr>
-      <w:tr>
-        <w:tc>
-          <w:tcPr>
-            <w:tcW w:w="2460" w:type="dxa"/>
+            <w:r>
+              <w:t>Site user service</w:t>
+            </w:r>
+          </w:p>
+        </w:tc>
+        <w:tc>
+          <w:tcPr>
+            <w:tcW w:w="2340" w:type="dxa"/>
             <w:shd w:val="clear" w:color="auto" w:fill="auto"/>
             <w:tcMar>
               <w:top w:w="100" w:type="dxa"/>
@@ -5190,13 +5320,15 @@
               <w:spacing w:line="240" w:lineRule="auto"/>
             </w:pPr>
             <w:r>
-              <w:t>Web Site</w:t>
-            </w:r>
-          </w:p>
-        </w:tc>
-        <w:tc>
-          <w:tcPr>
-            <w:tcW w:w="2220" w:type="dxa"/>
+              <w:t>Members post and reply to discuss topics in this organized a place</w:t>
+            </w:r>
+          </w:p>
+        </w:tc>
+      </w:tr>
+      <w:tr>
+        <w:tc>
+          <w:tcPr>
+            <w:tcW w:w="2460" w:type="dxa"/>
             <w:shd w:val="clear" w:color="auto" w:fill="auto"/>
             <w:tcMar>
               <w:top w:w="100" w:type="dxa"/>
@@ -5218,13 +5350,13 @@
               <w:spacing w:line="240" w:lineRule="auto"/>
             </w:pPr>
             <w:r>
-              <w:t>User interface</w:t>
-            </w:r>
-          </w:p>
-        </w:tc>
-        <w:tc>
-          <w:tcPr>
-            <w:tcW w:w="2340" w:type="dxa"/>
+              <w:t>Comment</w:t>
+            </w:r>
+          </w:p>
+        </w:tc>
+        <w:tc>
+          <w:tcPr>
+            <w:tcW w:w="2220" w:type="dxa"/>
             <w:shd w:val="clear" w:color="auto" w:fill="auto"/>
             <w:tcMar>
               <w:top w:w="100" w:type="dxa"/>
@@ -5246,7 +5378,7 @@
               <w:spacing w:line="240" w:lineRule="auto"/>
             </w:pPr>
             <w:r>
-              <w:t>User interface</w:t>
+              <w:t>Service</w:t>
             </w:r>
           </w:p>
         </w:tc>
@@ -5274,15 +5406,13 @@
               <w:spacing w:line="240" w:lineRule="auto"/>
             </w:pPr>
             <w:r>
-              <w:t>Front end display of complete web browser system.</w:t>
-            </w:r>
-          </w:p>
-        </w:tc>
-      </w:tr>
-      <w:tr>
-        <w:tc>
-          <w:tcPr>
-            <w:tcW w:w="2460" w:type="dxa"/>
+              <w:t>Site user service</w:t>
+            </w:r>
+          </w:p>
+        </w:tc>
+        <w:tc>
+          <w:tcPr>
+            <w:tcW w:w="2340" w:type="dxa"/>
             <w:shd w:val="clear" w:color="auto" w:fill="auto"/>
             <w:tcMar>
               <w:top w:w="100" w:type="dxa"/>
@@ -5304,13 +5434,15 @@
               <w:spacing w:line="240" w:lineRule="auto"/>
             </w:pPr>
             <w:r>
-              <w:t>Home page</w:t>
-            </w:r>
-          </w:p>
-        </w:tc>
-        <w:tc>
-          <w:tcPr>
-            <w:tcW w:w="2220" w:type="dxa"/>
+              <w:t>Members can leave comments in on photos in the gallery</w:t>
+            </w:r>
+          </w:p>
+        </w:tc>
+      </w:tr>
+      <w:tr>
+        <w:tc>
+          <w:tcPr>
+            <w:tcW w:w="2460" w:type="dxa"/>
             <w:shd w:val="clear" w:color="auto" w:fill="auto"/>
             <w:tcMar>
               <w:top w:w="100" w:type="dxa"/>
@@ -5332,13 +5464,13 @@
               <w:spacing w:line="240" w:lineRule="auto"/>
             </w:pPr>
             <w:r>
-              <w:t>User interface</w:t>
-            </w:r>
-          </w:p>
-        </w:tc>
-        <w:tc>
-          <w:tcPr>
-            <w:tcW w:w="2340" w:type="dxa"/>
+              <w:t>Gallery</w:t>
+            </w:r>
+          </w:p>
+        </w:tc>
+        <w:tc>
+          <w:tcPr>
+            <w:tcW w:w="2220" w:type="dxa"/>
             <w:shd w:val="clear" w:color="auto" w:fill="auto"/>
             <w:tcMar>
               <w:top w:w="100" w:type="dxa"/>
@@ -5360,7 +5492,7 @@
               <w:spacing w:line="240" w:lineRule="auto"/>
             </w:pPr>
             <w:r>
-              <w:t>User interface</w:t>
+              <w:t>service</w:t>
             </w:r>
           </w:p>
         </w:tc>
@@ -5388,15 +5520,13 @@
               <w:spacing w:line="240" w:lineRule="auto"/>
             </w:pPr>
             <w:r>
-              <w:t>Front end landing page for member interaction.</w:t>
-            </w:r>
-          </w:p>
-        </w:tc>
-      </w:tr>
-      <w:tr>
-        <w:tc>
-          <w:tcPr>
-            <w:tcW w:w="2460" w:type="dxa"/>
+              <w:t>Site user service</w:t>
+            </w:r>
+          </w:p>
+        </w:tc>
+        <w:tc>
+          <w:tcPr>
+            <w:tcW w:w="2340" w:type="dxa"/>
             <w:shd w:val="clear" w:color="auto" w:fill="auto"/>
             <w:tcMar>
               <w:top w:w="100" w:type="dxa"/>
@@ -5418,22 +5548,9 @@
               <w:spacing w:line="240" w:lineRule="auto"/>
             </w:pPr>
             <w:r>
-              <w:lastRenderedPageBreak/>
-              <w:t>Forum</w:t>
-            </w:r>
-          </w:p>
-        </w:tc>
-        <w:tc>
-          <w:tcPr>
-            <w:tcW w:w="2220" w:type="dxa"/>
-            <w:shd w:val="clear" w:color="auto" w:fill="auto"/>
-            <w:tcMar>
-              <w:top w:w="100" w:type="dxa"/>
-              <w:left w:w="100" w:type="dxa"/>
-              <w:bottom w:w="100" w:type="dxa"/>
-              <w:right w:w="100" w:type="dxa"/>
-            </w:tcMar>
-          </w:tcPr>
+              <w:t>Members post and view photos.</w:t>
+            </w:r>
+          </w:p>
           <w:p>
             <w:pPr>
               <w:widowControl w:val="0"/>
@@ -5448,9 +5565,11 @@
             </w:pPr>
           </w:p>
         </w:tc>
-        <w:tc>
-          <w:tcPr>
-            <w:tcW w:w="2340" w:type="dxa"/>
+      </w:tr>
+      <w:tr>
+        <w:tc>
+          <w:tcPr>
+            <w:tcW w:w="2460" w:type="dxa"/>
             <w:shd w:val="clear" w:color="auto" w:fill="auto"/>
             <w:tcMar>
               <w:top w:w="100" w:type="dxa"/>
@@ -5471,11 +5590,14 @@
               </w:pBdr>
               <w:spacing w:line="240" w:lineRule="auto"/>
             </w:pPr>
-          </w:p>
-        </w:tc>
-        <w:tc>
-          <w:tcPr>
-            <w:tcW w:w="2340" w:type="dxa"/>
+            <w:r>
+              <w:t>Web Site</w:t>
+            </w:r>
+          </w:p>
+        </w:tc>
+        <w:tc>
+          <w:tcPr>
+            <w:tcW w:w="2220" w:type="dxa"/>
             <w:shd w:val="clear" w:color="auto" w:fill="auto"/>
             <w:tcMar>
               <w:top w:w="100" w:type="dxa"/>
@@ -5496,13 +5618,14 @@
               </w:pBdr>
               <w:spacing w:line="240" w:lineRule="auto"/>
             </w:pPr>
-          </w:p>
-        </w:tc>
-      </w:tr>
-      <w:tr>
-        <w:tc>
-          <w:tcPr>
-            <w:tcW w:w="2460" w:type="dxa"/>
+            <w:r>
+              <w:t>User interface</w:t>
+            </w:r>
+          </w:p>
+        </w:tc>
+        <w:tc>
+          <w:tcPr>
+            <w:tcW w:w="2340" w:type="dxa"/>
             <w:shd w:val="clear" w:color="auto" w:fill="auto"/>
             <w:tcMar>
               <w:top w:w="100" w:type="dxa"/>
@@ -5523,11 +5646,14 @@
               </w:pBdr>
               <w:spacing w:line="240" w:lineRule="auto"/>
             </w:pPr>
-          </w:p>
-        </w:tc>
-        <w:tc>
-          <w:tcPr>
-            <w:tcW w:w="2220" w:type="dxa"/>
+            <w:r>
+              <w:t>User interface</w:t>
+            </w:r>
+          </w:p>
+        </w:tc>
+        <w:tc>
+          <w:tcPr>
+            <w:tcW w:w="2340" w:type="dxa"/>
             <w:shd w:val="clear" w:color="auto" w:fill="auto"/>
             <w:tcMar>
               <w:top w:w="100" w:type="dxa"/>
@@ -5548,11 +5674,16 @@
               </w:pBdr>
               <w:spacing w:line="240" w:lineRule="auto"/>
             </w:pPr>
-          </w:p>
-        </w:tc>
-        <w:tc>
-          <w:tcPr>
-            <w:tcW w:w="2340" w:type="dxa"/>
+            <w:r>
+              <w:t>Front end display of complete web browser system.</w:t>
+            </w:r>
+          </w:p>
+        </w:tc>
+      </w:tr>
+      <w:tr>
+        <w:tc>
+          <w:tcPr>
+            <w:tcW w:w="2460" w:type="dxa"/>
             <w:shd w:val="clear" w:color="auto" w:fill="auto"/>
             <w:tcMar>
               <w:top w:w="100" w:type="dxa"/>
@@ -5573,11 +5704,15 @@
               </w:pBdr>
               <w:spacing w:line="240" w:lineRule="auto"/>
             </w:pPr>
-          </w:p>
-        </w:tc>
-        <w:tc>
-          <w:tcPr>
-            <w:tcW w:w="2340" w:type="dxa"/>
+            <w:r>
+              <w:lastRenderedPageBreak/>
+              <w:t>Front page</w:t>
+            </w:r>
+          </w:p>
+        </w:tc>
+        <w:tc>
+          <w:tcPr>
+            <w:tcW w:w="2220" w:type="dxa"/>
             <w:shd w:val="clear" w:color="auto" w:fill="auto"/>
             <w:tcMar>
               <w:top w:w="100" w:type="dxa"/>
@@ -5598,13 +5733,14 @@
               </w:pBdr>
               <w:spacing w:line="240" w:lineRule="auto"/>
             </w:pPr>
-          </w:p>
-        </w:tc>
-      </w:tr>
-      <w:tr>
-        <w:tc>
-          <w:tcPr>
-            <w:tcW w:w="2460" w:type="dxa"/>
+            <w:r>
+              <w:t>User interface</w:t>
+            </w:r>
+          </w:p>
+        </w:tc>
+        <w:tc>
+          <w:tcPr>
+            <w:tcW w:w="2340" w:type="dxa"/>
             <w:shd w:val="clear" w:color="auto" w:fill="auto"/>
             <w:tcMar>
               <w:top w:w="100" w:type="dxa"/>
@@ -5625,11 +5761,14 @@
               </w:pBdr>
               <w:spacing w:line="240" w:lineRule="auto"/>
             </w:pPr>
-          </w:p>
-        </w:tc>
-        <w:tc>
-          <w:tcPr>
-            <w:tcW w:w="2220" w:type="dxa"/>
+            <w:r>
+              <w:t>User interface</w:t>
+            </w:r>
+          </w:p>
+        </w:tc>
+        <w:tc>
+          <w:tcPr>
+            <w:tcW w:w="2340" w:type="dxa"/>
             <w:shd w:val="clear" w:color="auto" w:fill="auto"/>
             <w:tcMar>
               <w:top w:w="100" w:type="dxa"/>
@@ -5650,11 +5789,16 @@
               </w:pBdr>
               <w:spacing w:line="240" w:lineRule="auto"/>
             </w:pPr>
-          </w:p>
-        </w:tc>
-        <w:tc>
-          <w:tcPr>
-            <w:tcW w:w="2340" w:type="dxa"/>
+            <w:r>
+              <w:t>Front end landing page for non-members.</w:t>
+            </w:r>
+          </w:p>
+        </w:tc>
+      </w:tr>
+      <w:tr>
+        <w:tc>
+          <w:tcPr>
+            <w:tcW w:w="2460" w:type="dxa"/>
             <w:shd w:val="clear" w:color="auto" w:fill="auto"/>
             <w:tcMar>
               <w:top w:w="100" w:type="dxa"/>
@@ -5675,11 +5819,14 @@
               </w:pBdr>
               <w:spacing w:line="240" w:lineRule="auto"/>
             </w:pPr>
-          </w:p>
-        </w:tc>
-        <w:tc>
-          <w:tcPr>
-            <w:tcW w:w="2340" w:type="dxa"/>
+            <w:r>
+              <w:t>Home page</w:t>
+            </w:r>
+          </w:p>
+        </w:tc>
+        <w:tc>
+          <w:tcPr>
+            <w:tcW w:w="2220" w:type="dxa"/>
             <w:shd w:val="clear" w:color="auto" w:fill="auto"/>
             <w:tcMar>
               <w:top w:w="100" w:type="dxa"/>
@@ -5700,10 +5847,75 @@
               </w:pBdr>
               <w:spacing w:line="240" w:lineRule="auto"/>
             </w:pPr>
+            <w:r>
+              <w:t>User interface</w:t>
+            </w:r>
+          </w:p>
+        </w:tc>
+        <w:tc>
+          <w:tcPr>
+            <w:tcW w:w="2340" w:type="dxa"/>
+            <w:shd w:val="clear" w:color="auto" w:fill="auto"/>
+            <w:tcMar>
+              <w:top w:w="100" w:type="dxa"/>
+              <w:left w:w="100" w:type="dxa"/>
+              <w:bottom w:w="100" w:type="dxa"/>
+              <w:right w:w="100" w:type="dxa"/>
+            </w:tcMar>
+          </w:tcPr>
+          <w:p>
+            <w:pPr>
+              <w:widowControl w:val="0"/>
+              <w:pBdr>
+                <w:top w:val="nil"/>
+                <w:left w:val="nil"/>
+                <w:bottom w:val="nil"/>
+                <w:right w:val="nil"/>
+                <w:between w:val="nil"/>
+              </w:pBdr>
+              <w:spacing w:line="240" w:lineRule="auto"/>
+            </w:pPr>
+            <w:r>
+              <w:t>User interface</w:t>
+            </w:r>
+          </w:p>
+        </w:tc>
+        <w:tc>
+          <w:tcPr>
+            <w:tcW w:w="2340" w:type="dxa"/>
+            <w:shd w:val="clear" w:color="auto" w:fill="auto"/>
+            <w:tcMar>
+              <w:top w:w="100" w:type="dxa"/>
+              <w:left w:w="100" w:type="dxa"/>
+              <w:bottom w:w="100" w:type="dxa"/>
+              <w:right w:w="100" w:type="dxa"/>
+            </w:tcMar>
+          </w:tcPr>
+          <w:p>
+            <w:pPr>
+              <w:widowControl w:val="0"/>
+              <w:pBdr>
+                <w:top w:val="nil"/>
+                <w:left w:val="nil"/>
+                <w:bottom w:val="nil"/>
+                <w:right w:val="nil"/>
+                <w:between w:val="nil"/>
+              </w:pBdr>
+              <w:spacing w:line="240" w:lineRule="auto"/>
+            </w:pPr>
+            <w:r>
+              <w:t>Front end landing page for member interaction.</w:t>
+            </w:r>
           </w:p>
         </w:tc>
       </w:tr>
     </w:tbl>
+    <w:p/>
+    <w:p/>
+    <w:p/>
+    <w:p/>
+    <w:p/>
+    <w:p/>
     <w:p/>
     <w:p/>
     <w:p/>
@@ -6404,6 +6616,7 @@
               <w:spacing w:line="240" w:lineRule="auto"/>
             </w:pPr>
             <w:r>
+              <w:lastRenderedPageBreak/>
               <w:t>Respects user privacy</w:t>
             </w:r>
           </w:p>
@@ -6529,11 +6742,7 @@
         <w:t xml:space="preserve"> has a variety of games ranging from poker to matching </w:t>
       </w:r>
       <w:r>
-        <w:t xml:space="preserve">games. </w:t>
-      </w:r>
-      <w:r>
-        <w:lastRenderedPageBreak/>
-        <w:t>Facebook</w:t>
+        <w:t>games. Facebook</w:t>
       </w:r>
       <w:r>
         <w:t xml:space="preserve"> does indeed include a variety of links which are linked to both mental health and information about coronavirus. As to be expected from most social media websites </w:t>
@@ -6694,38 +6903,15 @@
     </w:p>
     <w:p>
       <w:pPr>
-        <w:jc w:val="center"/>
-      </w:pPr>
-      <w:r>
-        <w:lastRenderedPageBreak/>
-        <w:t>High Level System Architecture</w:t>
-      </w:r>
-    </w:p>
-    <w:p>
-      <w:pPr>
-        <w:rPr>
-          <w:b/>
-          <w:bCs/>
-        </w:rPr>
-      </w:pPr>
-      <w:r>
-        <w:rPr>
-          <w:b/>
-          <w:bCs/>
-        </w:rPr>
+        <w:pStyle w:val="Heading1"/>
+      </w:pPr>
+      <w:r>
         <w:t>High-level system architecture</w:t>
       </w:r>
-      <w:r>
-        <w:rPr>
-          <w:b/>
-          <w:bCs/>
-        </w:rPr>
-        <w:t>=&gt;</w:t>
-      </w:r>
-    </w:p>
-    <w:p>
-      <w:r>
-        <w:t xml:space="preserve">Lists of main software products, tools, languages and systems to be used, list of core APIs available at this point, supported browsers etc. </w:t>
+    </w:p>
+    <w:p>
+      <w:r>
+        <w:t xml:space="preserve">Lists of main software products, tools, languages, and systems to be used, list of core APIs available at this point, supported browsers etc. </w:t>
       </w:r>
       <w:proofErr w:type="gramStart"/>
       <w:r>
@@ -6742,9 +6928,6 @@
       <w:proofErr w:type="gramEnd"/>
       <w:r>
         <w:t xml:space="preserve"> both  user  interface,  as  well  as  cross-platform  and  cross  browser  layout/CSS.  All external code you plan to use must be listed along with their license.</w:t>
-      </w:r>
-      <w:r>
-        <w:t>.</w:t>
       </w:r>
     </w:p>
     <w:p/>
@@ -6887,7 +7070,15 @@
         </w:numPr>
       </w:pPr>
       <w:r>
-        <w:t>Hyper Text Markup Language (HTML) - standard language to design web browser.</w:t>
+        <w:t xml:space="preserve">Hyper Text Markup Language (HTML) </w:t>
+      </w:r>
+      <w:proofErr w:type="gramStart"/>
+      <w:r>
+        <w:t>-  standard</w:t>
+      </w:r>
+      <w:proofErr w:type="gramEnd"/>
+      <w:r>
+        <w:t xml:space="preserve"> language to design web browser.</w:t>
       </w:r>
     </w:p>
     <w:p>
@@ -6957,6 +7148,7 @@
           <w:b/>
           <w:bCs/>
         </w:rPr>
+        <w:lastRenderedPageBreak/>
         <w:t>Chrome and Firefox Browser Compatibility:</w:t>
       </w:r>
       <w:r>
@@ -7047,9 +7239,16 @@
         <w:t xml:space="preserve">Jira: </w:t>
       </w:r>
       <w:r>
-        <w:t>Jira is a proprietary issue tracking product software tool that maintains the teams bug tracking, issue management, and organizes the overall Scrum development process</w:t>
-      </w:r>
-    </w:p>
+        <w:t>Jira is a proprietary issue tracking product software tool that maintains the teams bug tracking, issue management, and organizes the overall Scrum development process.</w:t>
+      </w:r>
+    </w:p>
+    <w:p/>
+    <w:p>
+      <w:pPr>
+        <w:ind w:left="720"/>
+      </w:pPr>
+    </w:p>
+    <w:p/>
     <w:p>
       <w:pPr>
         <w:keepNext/>
@@ -7184,40 +7383,36 @@
     </w:p>
     <w:p>
       <w:pPr>
-        <w:keepNext/>
-        <w:keepLines/>
-        <w:spacing w:before="40" w:after="0" w:line="480" w:lineRule="auto"/>
-        <w:rPr>
-          <w:rFonts w:ascii="Arial" w:eastAsia="Arial" w:hAnsi="Arial" w:cs="Arial"/>
+        <w:pStyle w:val="Heading1"/>
+        <w:rPr>
+          <w:rFonts w:eastAsia="Arial"/>
           <w:color w:val="2E74B5"/>
           <w:sz w:val="26"/>
         </w:rPr>
       </w:pPr>
       <w:r>
         <w:rPr>
-          <w:rFonts w:ascii="Arial" w:eastAsia="Arial" w:hAnsi="Arial" w:cs="Arial"/>
+          <w:rFonts w:eastAsia="Arial"/>
+        </w:rPr>
+        <w:t>Team Roles:</w:t>
+      </w:r>
+    </w:p>
+    <w:p>
+      <w:pPr>
+        <w:spacing w:after="0" w:line="480" w:lineRule="auto"/>
+        <w:rPr>
+          <w:rFonts w:ascii="Times New Roman" w:eastAsia="Times New Roman" w:hAnsi="Times New Roman" w:cs="Times New Roman"/>
+          <w:sz w:val="24"/>
+          <w:szCs w:val="24"/>
+        </w:rPr>
+      </w:pPr>
+      <w:r>
+        <w:rPr>
+          <w:rFonts w:ascii="Times New Roman" w:eastAsia="Times New Roman" w:hAnsi="Times New Roman" w:cs="Times New Roman"/>
           <w:b/>
           <w:color w:val="000000"/>
-          <w:sz w:val="32"/>
-          <w:u w:val="single"/>
-        </w:rPr>
-        <w:t>Team Roles:</w:t>
-      </w:r>
-    </w:p>
-    <w:p>
-      <w:pPr>
-        <w:spacing w:after="0" w:line="480" w:lineRule="auto"/>
-        <w:rPr>
-          <w:rFonts w:ascii="Times New Roman" w:eastAsia="Times New Roman" w:hAnsi="Times New Roman" w:cs="Times New Roman"/>
-          <w:sz w:val="26"/>
-        </w:rPr>
-      </w:pPr>
-      <w:r>
-        <w:rPr>
-          <w:rFonts w:ascii="Times New Roman" w:eastAsia="Times New Roman" w:hAnsi="Times New Roman" w:cs="Times New Roman"/>
-          <w:b/>
-          <w:color w:val="000000"/>
-          <w:sz w:val="26"/>
+          <w:sz w:val="24"/>
+          <w:szCs w:val="24"/>
         </w:rPr>
         <w:t>Team Lead, Scrum Master</w:t>
       </w:r>
@@ -7226,162 +7421,163 @@
           <w:rFonts w:ascii="Times New Roman" w:eastAsia="Times New Roman" w:hAnsi="Times New Roman" w:cs="Times New Roman"/>
           <w:color w:val="000000"/>
           <w:sz w:val="24"/>
-        </w:rPr>
-        <w:t xml:space="preserve"> </w:t>
+          <w:szCs w:val="24"/>
+        </w:rPr>
+        <w:t xml:space="preserve"> - Van Campbell </w:t>
+      </w:r>
+    </w:p>
+    <w:p>
+      <w:pPr>
+        <w:spacing w:after="0" w:line="480" w:lineRule="auto"/>
+        <w:rPr>
+          <w:rFonts w:ascii="Times New Roman" w:eastAsia="Times New Roman" w:hAnsi="Times New Roman" w:cs="Times New Roman"/>
+          <w:sz w:val="24"/>
+          <w:szCs w:val="24"/>
+        </w:rPr>
+      </w:pPr>
+      <w:r>
+        <w:rPr>
+          <w:rFonts w:ascii="Times New Roman" w:eastAsia="Times New Roman" w:hAnsi="Times New Roman" w:cs="Times New Roman"/>
+          <w:b/>
+          <w:color w:val="000000"/>
+          <w:sz w:val="24"/>
+          <w:szCs w:val="24"/>
+        </w:rPr>
+        <w:t>Product Owner, Front-end Developer</w:t>
       </w:r>
       <w:r>
         <w:rPr>
           <w:rFonts w:ascii="Times New Roman" w:eastAsia="Times New Roman" w:hAnsi="Times New Roman" w:cs="Times New Roman"/>
           <w:color w:val="000000"/>
-          <w:sz w:val="28"/>
-        </w:rPr>
-        <w:t xml:space="preserve">- </w:t>
+          <w:sz w:val="24"/>
+          <w:szCs w:val="24"/>
+        </w:rPr>
+        <w:t xml:space="preserve"> - Samuel Adkins</w:t>
+      </w:r>
+    </w:p>
+    <w:p>
+      <w:pPr>
+        <w:spacing w:after="0" w:line="480" w:lineRule="auto"/>
+        <w:rPr>
+          <w:rFonts w:ascii="Times New Roman" w:eastAsia="Times New Roman" w:hAnsi="Times New Roman" w:cs="Times New Roman"/>
+          <w:sz w:val="24"/>
+          <w:szCs w:val="24"/>
+        </w:rPr>
+      </w:pPr>
+      <w:r>
+        <w:rPr>
+          <w:rFonts w:ascii="Times New Roman" w:eastAsia="Times New Roman" w:hAnsi="Times New Roman" w:cs="Times New Roman"/>
+          <w:b/>
+          <w:color w:val="000000"/>
+          <w:sz w:val="24"/>
+          <w:szCs w:val="24"/>
+        </w:rPr>
+        <w:t>Front-end Lead</w:t>
       </w:r>
       <w:r>
         <w:rPr>
           <w:rFonts w:ascii="Times New Roman" w:eastAsia="Times New Roman" w:hAnsi="Times New Roman" w:cs="Times New Roman"/>
           <w:color w:val="000000"/>
-          <w:sz w:val="26"/>
-        </w:rPr>
-        <w:t xml:space="preserve">Van Campbell </w:t>
-      </w:r>
-    </w:p>
-    <w:p>
-      <w:pPr>
-        <w:spacing w:after="0" w:line="480" w:lineRule="auto"/>
-        <w:rPr>
-          <w:rFonts w:ascii="Times New Roman" w:eastAsia="Times New Roman" w:hAnsi="Times New Roman" w:cs="Times New Roman"/>
-          <w:sz w:val="26"/>
-        </w:rPr>
-      </w:pPr>
-      <w:r>
-        <w:rPr>
-          <w:rFonts w:ascii="Times New Roman" w:eastAsia="Times New Roman" w:hAnsi="Times New Roman" w:cs="Times New Roman"/>
-          <w:b/>
-          <w:color w:val="000000"/>
-          <w:sz w:val="26"/>
-        </w:rPr>
-        <w:t>Product Owner, Front-end Developer</w:t>
-      </w:r>
+          <w:sz w:val="24"/>
+          <w:szCs w:val="24"/>
+        </w:rPr>
+        <w:t xml:space="preserve"> - </w:t>
+      </w:r>
+      <w:proofErr w:type="spellStart"/>
       <w:r>
         <w:rPr>
           <w:rFonts w:ascii="Times New Roman" w:eastAsia="Times New Roman" w:hAnsi="Times New Roman" w:cs="Times New Roman"/>
           <w:color w:val="000000"/>
-          <w:sz w:val="26"/>
-        </w:rPr>
-        <w:t xml:space="preserve"> - Samuel Adkins</w:t>
-      </w:r>
-    </w:p>
-    <w:p>
-      <w:pPr>
-        <w:spacing w:after="0" w:line="480" w:lineRule="auto"/>
-        <w:rPr>
-          <w:rFonts w:ascii="Times New Roman" w:eastAsia="Times New Roman" w:hAnsi="Times New Roman" w:cs="Times New Roman"/>
-          <w:sz w:val="26"/>
-        </w:rPr>
-      </w:pPr>
-      <w:r>
-        <w:rPr>
-          <w:rFonts w:ascii="Times New Roman" w:eastAsia="Times New Roman" w:hAnsi="Times New Roman" w:cs="Times New Roman"/>
-          <w:b/>
-          <w:color w:val="000000"/>
-          <w:sz w:val="26"/>
-        </w:rPr>
-        <w:t>Front-end Lead</w:t>
-      </w:r>
+          <w:sz w:val="24"/>
+          <w:szCs w:val="24"/>
+        </w:rPr>
+        <w:t>Achelin</w:t>
+      </w:r>
+      <w:proofErr w:type="spellEnd"/>
       <w:r>
         <w:rPr>
           <w:rFonts w:ascii="Times New Roman" w:eastAsia="Times New Roman" w:hAnsi="Times New Roman" w:cs="Times New Roman"/>
           <w:color w:val="000000"/>
-          <w:sz w:val="26"/>
-        </w:rPr>
-        <w:t xml:space="preserve"> - </w:t>
-      </w:r>
-      <w:proofErr w:type="spellStart"/>
+          <w:sz w:val="24"/>
+          <w:szCs w:val="24"/>
+        </w:rPr>
+        <w:t xml:space="preserve"> Felix</w:t>
+      </w:r>
+    </w:p>
+    <w:p>
+      <w:pPr>
+        <w:spacing w:after="0" w:line="480" w:lineRule="auto"/>
+        <w:rPr>
+          <w:rFonts w:ascii="Times New Roman" w:eastAsia="Times New Roman" w:hAnsi="Times New Roman" w:cs="Times New Roman"/>
+          <w:sz w:val="24"/>
+          <w:szCs w:val="24"/>
+        </w:rPr>
+      </w:pPr>
+      <w:r>
+        <w:rPr>
+          <w:rFonts w:ascii="Times New Roman" w:eastAsia="Times New Roman" w:hAnsi="Times New Roman" w:cs="Times New Roman"/>
+          <w:b/>
+          <w:color w:val="000000"/>
+          <w:sz w:val="24"/>
+          <w:szCs w:val="24"/>
+        </w:rPr>
+        <w:t>Back-end Lead</w:t>
+      </w:r>
       <w:r>
         <w:rPr>
           <w:rFonts w:ascii="Times New Roman" w:eastAsia="Times New Roman" w:hAnsi="Times New Roman" w:cs="Times New Roman"/>
           <w:color w:val="000000"/>
-          <w:sz w:val="26"/>
-        </w:rPr>
-        <w:t>Achelin</w:t>
-      </w:r>
-      <w:proofErr w:type="spellEnd"/>
+          <w:sz w:val="24"/>
+          <w:szCs w:val="24"/>
+        </w:rPr>
+        <w:t xml:space="preserve"> - Gustavo Rodriguez</w:t>
+      </w:r>
+    </w:p>
+    <w:p>
+      <w:pPr>
+        <w:spacing w:line="480" w:lineRule="auto"/>
+        <w:rPr>
+          <w:rFonts w:ascii="Times New Roman" w:eastAsia="Times New Roman" w:hAnsi="Times New Roman" w:cs="Times New Roman"/>
+          <w:sz w:val="24"/>
+          <w:szCs w:val="24"/>
+        </w:rPr>
+      </w:pPr>
+      <w:r>
+        <w:rPr>
+          <w:rFonts w:ascii="Times New Roman" w:eastAsia="Times New Roman" w:hAnsi="Times New Roman" w:cs="Times New Roman"/>
+          <w:b/>
+          <w:color w:val="000000"/>
+          <w:sz w:val="24"/>
+          <w:szCs w:val="24"/>
+        </w:rPr>
+        <w:t>GitHub</w:t>
+      </w:r>
+      <w:r>
+        <w:rPr>
+          <w:rFonts w:ascii="Times New Roman" w:eastAsia="Times New Roman" w:hAnsi="Times New Roman" w:cs="Times New Roman"/>
+          <w:b/>
+          <w:color w:val="000000"/>
+          <w:sz w:val="24"/>
+          <w:szCs w:val="24"/>
+        </w:rPr>
+        <w:t xml:space="preserve"> Master, Developer</w:t>
+      </w:r>
       <w:r>
         <w:rPr>
           <w:rFonts w:ascii="Times New Roman" w:eastAsia="Times New Roman" w:hAnsi="Times New Roman" w:cs="Times New Roman"/>
           <w:color w:val="000000"/>
-          <w:sz w:val="26"/>
-        </w:rPr>
-        <w:t xml:space="preserve"> Felix</w:t>
-      </w:r>
-    </w:p>
-    <w:p>
-      <w:pPr>
-        <w:spacing w:after="0" w:line="480" w:lineRule="auto"/>
-        <w:rPr>
-          <w:rFonts w:ascii="Times New Roman" w:eastAsia="Times New Roman" w:hAnsi="Times New Roman" w:cs="Times New Roman"/>
-          <w:sz w:val="26"/>
-        </w:rPr>
-      </w:pPr>
-      <w:r>
-        <w:rPr>
-          <w:rFonts w:ascii="Times New Roman" w:eastAsia="Times New Roman" w:hAnsi="Times New Roman" w:cs="Times New Roman"/>
-          <w:b/>
-          <w:color w:val="000000"/>
-          <w:sz w:val="26"/>
-        </w:rPr>
-        <w:t>Back-end Lead</w:t>
-      </w:r>
+          <w:sz w:val="24"/>
+          <w:szCs w:val="24"/>
+        </w:rPr>
+        <w:t xml:space="preserve"> - Samuel </w:t>
+      </w:r>
+      <w:proofErr w:type="spellStart"/>
       <w:r>
         <w:rPr>
           <w:rFonts w:ascii="Times New Roman" w:eastAsia="Times New Roman" w:hAnsi="Times New Roman" w:cs="Times New Roman"/>
           <w:color w:val="000000"/>
-          <w:sz w:val="26"/>
-        </w:rPr>
-        <w:t xml:space="preserve"> - Gustavo Rodriguez</w:t>
-      </w:r>
-    </w:p>
-    <w:p>
-      <w:pPr>
-        <w:spacing w:line="480" w:lineRule="auto"/>
-        <w:rPr>
-          <w:rFonts w:ascii="Times New Roman" w:eastAsia="Times New Roman" w:hAnsi="Times New Roman" w:cs="Times New Roman"/>
-          <w:sz w:val="26"/>
-        </w:rPr>
-      </w:pPr>
-      <w:r>
-        <w:rPr>
-          <w:rFonts w:ascii="Times New Roman" w:eastAsia="Times New Roman" w:hAnsi="Times New Roman" w:cs="Times New Roman"/>
-          <w:b/>
-          <w:color w:val="000000"/>
-          <w:sz w:val="26"/>
-        </w:rPr>
-        <w:t>GitHub</w:t>
-      </w:r>
-      <w:r>
-        <w:rPr>
-          <w:rFonts w:ascii="Times New Roman" w:eastAsia="Times New Roman" w:hAnsi="Times New Roman" w:cs="Times New Roman"/>
-          <w:b/>
-          <w:color w:val="000000"/>
-          <w:sz w:val="26"/>
-        </w:rPr>
-        <w:t xml:space="preserve"> Master, Developer</w:t>
-      </w:r>
-      <w:r>
-        <w:rPr>
-          <w:rFonts w:ascii="Times New Roman" w:eastAsia="Times New Roman" w:hAnsi="Times New Roman" w:cs="Times New Roman"/>
-          <w:color w:val="000000"/>
-          <w:sz w:val="26"/>
-        </w:rPr>
-        <w:t xml:space="preserve"> - Samuel </w:t>
-      </w:r>
-      <w:proofErr w:type="spellStart"/>
-      <w:r>
-        <w:rPr>
-          <w:rFonts w:ascii="Times New Roman" w:eastAsia="Times New Roman" w:hAnsi="Times New Roman" w:cs="Times New Roman"/>
-          <w:color w:val="000000"/>
-          <w:sz w:val="26"/>
+          <w:sz w:val="24"/>
+          <w:szCs w:val="24"/>
         </w:rPr>
         <w:t>Yambo</w:t>
       </w:r>
@@ -9491,6 +9687,27 @@
     <w:name w:val="Normal"/>
     <w:qFormat/>
   </w:style>
+  <w:style w:type="paragraph" w:styleId="Heading1">
+    <w:name w:val="heading 1"/>
+    <w:basedOn w:val="Normal"/>
+    <w:next w:val="Normal"/>
+    <w:link w:val="Heading1Char"/>
+    <w:uiPriority w:val="9"/>
+    <w:qFormat/>
+    <w:rsid w:val="00522A92"/>
+    <w:pPr>
+      <w:keepNext/>
+      <w:keepLines/>
+      <w:spacing w:before="240" w:after="0"/>
+      <w:outlineLvl w:val="0"/>
+    </w:pPr>
+    <w:rPr>
+      <w:rFonts w:asciiTheme="majorHAnsi" w:eastAsiaTheme="majorEastAsia" w:hAnsiTheme="majorHAnsi" w:cstheme="majorBidi"/>
+      <w:color w:val="2F5496" w:themeColor="accent1" w:themeShade="BF"/>
+      <w:sz w:val="32"/>
+      <w:szCs w:val="32"/>
+    </w:rPr>
+  </w:style>
   <w:style w:type="paragraph" w:styleId="Heading2">
     <w:name w:val="heading 2"/>
     <w:basedOn w:val="Normal"/>
@@ -9600,6 +9817,19 @@
       <w:sz w:val="30"/>
       <w:szCs w:val="30"/>
       <w:lang w:val="en"/>
+    </w:rPr>
+  </w:style>
+  <w:style w:type="character" w:customStyle="1" w:styleId="Heading1Char">
+    <w:name w:val="Heading 1 Char"/>
+    <w:basedOn w:val="DefaultParagraphFont"/>
+    <w:link w:val="Heading1"/>
+    <w:uiPriority w:val="9"/>
+    <w:rsid w:val="00522A92"/>
+    <w:rPr>
+      <w:rFonts w:asciiTheme="majorHAnsi" w:eastAsiaTheme="majorEastAsia" w:hAnsiTheme="majorHAnsi" w:cstheme="majorBidi"/>
+      <w:color w:val="2F5496" w:themeColor="accent1" w:themeShade="BF"/>
+      <w:sz w:val="32"/>
+      <w:szCs w:val="32"/>
     </w:rPr>
   </w:style>
 </w:styles>

</xml_diff>

<commit_message>
Update Milestone 1 Proposal and High-level description.docx
</commit_message>
<xml_diff>
--- a/Milestone 1 Proposal and High-level description.docx
+++ b/Milestone 1 Proposal and High-level description.docx
@@ -5916,10 +5916,6 @@
     <w:p/>
     <w:p/>
     <w:p/>
-    <w:p/>
-    <w:p/>
-    <w:p/>
-    <w:p/>
     <w:p>
       <w:pPr>
         <w:rPr>
@@ -5929,8 +5925,16 @@
       </w:pPr>
     </w:p>
     <w:p>
+      <w:pPr>
+        <w:pStyle w:val="Heading1"/>
+      </w:pPr>
       <w:r>
         <w:t>Competitive Analysis</w:t>
+      </w:r>
+    </w:p>
+    <w:p>
+      <w:r>
+        <w:t xml:space="preserve">This chart is a for comparison of different social media sites and their different features. </w:t>
       </w:r>
     </w:p>
     <w:p/>
@@ -6616,7 +6620,6 @@
               <w:spacing w:line="240" w:lineRule="auto"/>
             </w:pPr>
             <w:r>
-              <w:lastRenderedPageBreak/>
               <w:t>Respects user privacy</w:t>
             </w:r>
           </w:p>
@@ -6728,30 +6731,13 @@
       <w:bookmarkStart w:id="1" w:name="_h5wn3z59pbe8" w:colFirst="0" w:colLast="0"/>
       <w:bookmarkEnd w:id="1"/>
       <w:r>
+        <w:lastRenderedPageBreak/>
         <w:t>Facebook</w:t>
       </w:r>
     </w:p>
     <w:p>
       <w:r>
-        <w:t xml:space="preserve">Facebook does not directly have any kind of discussion forums, but they do have groups where discussions can be </w:t>
-      </w:r>
-      <w:r>
-        <w:t>held. Facebook</w:t>
-      </w:r>
-      <w:r>
-        <w:t xml:space="preserve"> has a variety of games ranging from poker to matching </w:t>
-      </w:r>
-      <w:r>
-        <w:t>games. Facebook</w:t>
-      </w:r>
-      <w:r>
-        <w:t xml:space="preserve"> does indeed include a variety of links which are linked to both mental health and information about coronavirus. As to be expected from most social media websites </w:t>
-      </w:r>
-      <w:r>
-        <w:t>Facebook</w:t>
-      </w:r>
-      <w:r>
-        <w:t xml:space="preserve"> also allows users to upload pictures and comment on other pictures.</w:t>
+        <w:t>Facebook does not directly have any kind of discussion forums, but they do have groups where discussions can be held. Facebook has a variety of games ranging from poker to matching games. Facebook does indeed include a variety of links which are linked to both mental health and information about coronavirus. As to be expected from most social media websites Facebook also allows users to upload pictures and comment on other pictures.</w:t>
       </w:r>
     </w:p>
     <w:p>
@@ -6766,25 +6752,7 @@
     </w:p>
     <w:p>
       <w:r>
-        <w:t xml:space="preserve">Twitter usually has very good discussions through replying to tweets and using hashtags to make what the tweet is about more specific. When it comes to games twitter doesn’t have </w:t>
-      </w:r>
-      <w:r>
-        <w:t>any, but</w:t>
-      </w:r>
-      <w:r>
-        <w:t xml:space="preserve"> they do allow images and videos to be posted like other social media </w:t>
-      </w:r>
-      <w:r>
-        <w:t>sites. Twitter</w:t>
-      </w:r>
-      <w:r>
-        <w:t xml:space="preserve"> is a </w:t>
-      </w:r>
-      <w:r>
-        <w:t>worldwide</w:t>
-      </w:r>
-      <w:r>
-        <w:t xml:space="preserve"> platform but usually a lot of emphasis is put on celebrities and whatever they say. There isn’t a huge presence of mental health resources unless you specifically look for them, and some apply for covid 19 information.</w:t>
+        <w:t>Twitter usually has very good discussions through replying to tweets and using hashtags to make what the tweet is about more specific. When it comes to games twitter doesn’t have any, but they do allow images and videos to be posted like other social media sites. Twitter is a worldwide platform but usually a lot of emphasis is put on celebrities and whatever they say. There isn’t a huge presence of mental health resources unless you specifically look for them, and some apply for covid 19 information.</w:t>
       </w:r>
       <w:bookmarkStart w:id="3" w:name="_a0gvm5foutm2" w:colFirst="0" w:colLast="0"/>
       <w:bookmarkEnd w:id="3"/>
@@ -6801,13 +6769,7 @@
     </w:p>
     <w:p>
       <w:r>
-        <w:t xml:space="preserve">Reddits’ focus is forum and discussions in small communities called subreddits. There are no games in these subreddits but there are videos and images that are allowed to be posted on these </w:t>
-      </w:r>
-      <w:r>
-        <w:t>subreddits. Although</w:t>
-      </w:r>
-      <w:r>
-        <w:t xml:space="preserve"> there are subreddits for groups in Florida reddit is primarily used with intentions of staying semi-anonymous although some people choose to reveal more personal information about themselves. For user privacy there are targeted ads so it’s not very private but more private than some other social media sites.</w:t>
+        <w:t>Reddit’s focus is forum and discussions in small communities called subreddits. There are no games in these subreddits but there are videos and images that are allowed to be posted on these subreddits. Although there are subreddits for groups in Florida reddit is primarily used with intentions of staying semi-anonymous although some people choose to reveal more personal information about themselves. For user privacy there are targeted ads so it’s not very private but more private than some other social media sites.</w:t>
       </w:r>
       <w:bookmarkStart w:id="5" w:name="_y48bhaf5lihe" w:colFirst="0" w:colLast="0"/>
       <w:bookmarkEnd w:id="5"/>
@@ -6824,13 +6786,7 @@
     </w:p>
     <w:p>
       <w:r>
-        <w:t xml:space="preserve">This will be our social platform for connecting others in this </w:t>
-      </w:r>
-      <w:r>
-        <w:t>difficult, and</w:t>
-      </w:r>
-      <w:r>
-        <w:t xml:space="preserve"> lonely time. </w:t>
+        <w:t xml:space="preserve">This will be our social platform for connecting others in this difficult, and lonely time. </w:t>
       </w:r>
       <w:r>
         <w:t>Now</w:t>
@@ -6842,25 +6798,19 @@
         <w:t>across</w:t>
       </w:r>
       <w:r>
-        <w:t xml:space="preserve"> the world, and oftentimes we tend to forget the people around us such as neighbors or close friends. For this very reason we want people to become more familiar with those around </w:t>
-      </w:r>
-      <w:r>
-        <w:t>them. Another</w:t>
-      </w:r>
-      <w:r>
-        <w:t xml:space="preserve"> advantage we will have </w:t>
-      </w:r>
-      <w:proofErr w:type="gramStart"/>
-      <w:r>
-        <w:t>is</w:t>
-      </w:r>
-      <w:proofErr w:type="gramEnd"/>
+        <w:t xml:space="preserve"> the world, and oftentimes we tend to forget the people around us such as neighbors or close friends. For this very reason we want people to become more familiar with those around them. Another advantage we will have </w:t>
+      </w:r>
+      <w:r>
+        <w:t>been</w:t>
+      </w:r>
       <w:r>
         <w:t xml:space="preserve"> the lack of advertisements. Advertisements are usually a source of income for these websites, but not for us. Our sole purpose is bringing people together not making the big bucks. In doing this we really emphasize the user’s privacy.</w:t>
       </w:r>
     </w:p>
     <w:p/>
     <w:p/>
+    <w:p/>
+    <w:p/>
     <w:p>
       <w:pPr>
         <w:rPr>
@@ -6871,41 +6821,10 @@
     </w:p>
     <w:p>
       <w:pPr>
-        <w:rPr>
-          <w:rFonts w:ascii="Calibri" w:eastAsia="Calibri" w:hAnsi="Calibri" w:cs="Calibri"/>
-          <w:sz w:val="27"/>
-        </w:rPr>
-      </w:pPr>
-    </w:p>
-    <w:p>
-      <w:pPr>
-        <w:rPr>
-          <w:rFonts w:ascii="Calibri" w:eastAsia="Calibri" w:hAnsi="Calibri" w:cs="Calibri"/>
-          <w:sz w:val="27"/>
-        </w:rPr>
-      </w:pPr>
-    </w:p>
-    <w:p>
-      <w:pPr>
-        <w:rPr>
-          <w:rFonts w:ascii="Calibri" w:eastAsia="Calibri" w:hAnsi="Calibri" w:cs="Calibri"/>
-          <w:sz w:val="27"/>
-        </w:rPr>
-      </w:pPr>
-    </w:p>
-    <w:p>
-      <w:pPr>
-        <w:rPr>
-          <w:rFonts w:ascii="Calibri" w:eastAsia="Calibri" w:hAnsi="Calibri" w:cs="Calibri"/>
-          <w:sz w:val="27"/>
-        </w:rPr>
-      </w:pPr>
-    </w:p>
-    <w:p>
-      <w:pPr>
         <w:pStyle w:val="Heading1"/>
       </w:pPr>
       <w:r>
+        <w:lastRenderedPageBreak/>
         <w:t>High-level system architecture</w:t>
       </w:r>
     </w:p>
@@ -7148,7 +7067,6 @@
           <w:b/>
           <w:bCs/>
         </w:rPr>
-        <w:lastRenderedPageBreak/>
         <w:t>Chrome and Firefox Browser Compatibility:</w:t>
       </w:r>
       <w:r>
@@ -7236,6 +7154,7 @@
           <w:b/>
           <w:bCs/>
         </w:rPr>
+        <w:lastRenderedPageBreak/>
         <w:t xml:space="preserve">Jira: </w:t>
       </w:r>
       <w:r>
@@ -7361,29 +7280,8 @@
     </w:p>
     <w:p>
       <w:pPr>
-        <w:keepNext/>
-        <w:keepLines/>
-        <w:spacing w:before="40" w:after="0" w:line="480" w:lineRule="auto"/>
-        <w:rPr>
-          <w:rFonts w:ascii="Calibri" w:eastAsia="Calibri" w:hAnsi="Calibri" w:cs="Calibri"/>
-          <w:sz w:val="27"/>
-        </w:rPr>
-      </w:pPr>
-    </w:p>
-    <w:p>
-      <w:pPr>
-        <w:keepNext/>
-        <w:keepLines/>
-        <w:spacing w:before="40" w:after="0" w:line="480" w:lineRule="auto"/>
-        <w:rPr>
-          <w:rFonts w:ascii="Calibri" w:eastAsia="Calibri" w:hAnsi="Calibri" w:cs="Calibri"/>
-          <w:sz w:val="27"/>
-        </w:rPr>
-      </w:pPr>
-    </w:p>
-    <w:p>
-      <w:pPr>
         <w:pStyle w:val="Heading1"/>
+        <w:spacing w:line="360" w:lineRule="auto"/>
         <w:rPr>
           <w:rFonts w:eastAsia="Arial"/>
           <w:color w:val="2E74B5"/>
@@ -7399,7 +7297,7 @@
     </w:p>
     <w:p>
       <w:pPr>
-        <w:spacing w:after="0" w:line="480" w:lineRule="auto"/>
+        <w:spacing w:after="0" w:line="360" w:lineRule="auto"/>
         <w:rPr>
           <w:rFonts w:ascii="Times New Roman" w:eastAsia="Times New Roman" w:hAnsi="Times New Roman" w:cs="Times New Roman"/>
           <w:sz w:val="24"/>
@@ -7428,7 +7326,7 @@
     </w:p>
     <w:p>
       <w:pPr>
-        <w:spacing w:after="0" w:line="480" w:lineRule="auto"/>
+        <w:spacing w:after="0" w:line="360" w:lineRule="auto"/>
         <w:rPr>
           <w:rFonts w:ascii="Times New Roman" w:eastAsia="Times New Roman" w:hAnsi="Times New Roman" w:cs="Times New Roman"/>
           <w:sz w:val="24"/>
@@ -7457,7 +7355,7 @@
     </w:p>
     <w:p>
       <w:pPr>
-        <w:spacing w:after="0" w:line="480" w:lineRule="auto"/>
+        <w:spacing w:after="0" w:line="360" w:lineRule="auto"/>
         <w:rPr>
           <w:rFonts w:ascii="Times New Roman" w:eastAsia="Times New Roman" w:hAnsi="Times New Roman" w:cs="Times New Roman"/>
           <w:sz w:val="24"/>
@@ -7506,61 +7404,23 @@
     </w:p>
     <w:p>
       <w:pPr>
-        <w:spacing w:after="0" w:line="480" w:lineRule="auto"/>
-        <w:rPr>
-          <w:rFonts w:ascii="Times New Roman" w:eastAsia="Times New Roman" w:hAnsi="Times New Roman" w:cs="Times New Roman"/>
-          <w:sz w:val="24"/>
-          <w:szCs w:val="24"/>
-        </w:rPr>
-      </w:pPr>
-      <w:r>
-        <w:rPr>
-          <w:rFonts w:ascii="Times New Roman" w:eastAsia="Times New Roman" w:hAnsi="Times New Roman" w:cs="Times New Roman"/>
-          <w:b/>
-          <w:color w:val="000000"/>
-          <w:sz w:val="24"/>
-          <w:szCs w:val="24"/>
-        </w:rPr>
-        <w:t>Back-end Lead</w:t>
-      </w:r>
-      <w:r>
+        <w:spacing w:after="0" w:line="360" w:lineRule="auto"/>
         <w:rPr>
           <w:rFonts w:ascii="Times New Roman" w:eastAsia="Times New Roman" w:hAnsi="Times New Roman" w:cs="Times New Roman"/>
           <w:color w:val="000000"/>
           <w:sz w:val="24"/>
           <w:szCs w:val="24"/>
         </w:rPr>
-        <w:t xml:space="preserve"> - Gustavo Rodriguez</w:t>
-      </w:r>
-    </w:p>
-    <w:p>
-      <w:pPr>
-        <w:spacing w:line="480" w:lineRule="auto"/>
+      </w:pPr>
+      <w:r>
         <w:rPr>
           <w:rFonts w:ascii="Times New Roman" w:eastAsia="Times New Roman" w:hAnsi="Times New Roman" w:cs="Times New Roman"/>
+          <w:b/>
+          <w:color w:val="000000"/>
           <w:sz w:val="24"/>
           <w:szCs w:val="24"/>
         </w:rPr>
-      </w:pPr>
-      <w:r>
-        <w:rPr>
-          <w:rFonts w:ascii="Times New Roman" w:eastAsia="Times New Roman" w:hAnsi="Times New Roman" w:cs="Times New Roman"/>
-          <w:b/>
-          <w:color w:val="000000"/>
-          <w:sz w:val="24"/>
-          <w:szCs w:val="24"/>
-        </w:rPr>
-        <w:t>GitHub</w:t>
-      </w:r>
-      <w:r>
-        <w:rPr>
-          <w:rFonts w:ascii="Times New Roman" w:eastAsia="Times New Roman" w:hAnsi="Times New Roman" w:cs="Times New Roman"/>
-          <w:b/>
-          <w:color w:val="000000"/>
-          <w:sz w:val="24"/>
-          <w:szCs w:val="24"/>
-        </w:rPr>
-        <w:t xml:space="preserve"> Master, Developer</w:t>
+        <w:t>Back-end Lead</w:t>
       </w:r>
       <w:r>
         <w:rPr>
@@ -7569,19 +7429,160 @@
           <w:sz w:val="24"/>
           <w:szCs w:val="24"/>
         </w:rPr>
-        <w:t xml:space="preserve"> - Samuel </w:t>
-      </w:r>
-      <w:proofErr w:type="spellStart"/>
-      <w:r>
+        <w:t xml:space="preserve"> - Gustavo Rodriguez</w:t>
+      </w:r>
+    </w:p>
+    <w:p>
+      <w:pPr>
+        <w:spacing w:line="360" w:lineRule="auto"/>
         <w:rPr>
           <w:rFonts w:ascii="Times New Roman" w:eastAsia="Times New Roman" w:hAnsi="Times New Roman" w:cs="Times New Roman"/>
           <w:color w:val="000000"/>
           <w:sz w:val="24"/>
           <w:szCs w:val="24"/>
         </w:rPr>
+      </w:pPr>
+      <w:r>
+        <w:rPr>
+          <w:rFonts w:ascii="Times New Roman" w:eastAsia="Times New Roman" w:hAnsi="Times New Roman" w:cs="Times New Roman"/>
+          <w:b/>
+          <w:color w:val="000000"/>
+          <w:sz w:val="24"/>
+          <w:szCs w:val="24"/>
+        </w:rPr>
+        <w:t>GitHub</w:t>
+      </w:r>
+      <w:r>
+        <w:rPr>
+          <w:rFonts w:ascii="Times New Roman" w:eastAsia="Times New Roman" w:hAnsi="Times New Roman" w:cs="Times New Roman"/>
+          <w:b/>
+          <w:color w:val="000000"/>
+          <w:sz w:val="24"/>
+          <w:szCs w:val="24"/>
+        </w:rPr>
+        <w:t xml:space="preserve"> Master,</w:t>
+      </w:r>
+      <w:r>
+        <w:rPr>
+          <w:rFonts w:ascii="Times New Roman" w:eastAsia="Times New Roman" w:hAnsi="Times New Roman" w:cs="Times New Roman"/>
+          <w:b/>
+          <w:color w:val="000000"/>
+          <w:sz w:val="24"/>
+          <w:szCs w:val="24"/>
+        </w:rPr>
+        <w:t xml:space="preserve"> </w:t>
+      </w:r>
+      <w:r>
+        <w:rPr>
+          <w:rFonts w:ascii="Times New Roman" w:eastAsia="Times New Roman" w:hAnsi="Times New Roman" w:cs="Times New Roman"/>
+          <w:b/>
+          <w:color w:val="000000"/>
+          <w:sz w:val="24"/>
+          <w:szCs w:val="24"/>
+        </w:rPr>
+        <w:t>Developer</w:t>
+      </w:r>
+      <w:r>
+        <w:rPr>
+          <w:rFonts w:ascii="Times New Roman" w:eastAsia="Times New Roman" w:hAnsi="Times New Roman" w:cs="Times New Roman"/>
+          <w:color w:val="000000"/>
+          <w:sz w:val="24"/>
+          <w:szCs w:val="24"/>
+        </w:rPr>
+        <w:t xml:space="preserve"> - Samuel </w:t>
+      </w:r>
+      <w:proofErr w:type="spellStart"/>
+      <w:r>
+        <w:rPr>
+          <w:rFonts w:ascii="Times New Roman" w:eastAsia="Times New Roman" w:hAnsi="Times New Roman" w:cs="Times New Roman"/>
+          <w:color w:val="000000"/>
+          <w:sz w:val="24"/>
+          <w:szCs w:val="24"/>
+        </w:rPr>
         <w:t>Yambo</w:t>
       </w:r>
       <w:proofErr w:type="spellEnd"/>
+    </w:p>
+    <w:p>
+      <w:pPr>
+        <w:spacing w:line="360" w:lineRule="auto"/>
+        <w:rPr>
+          <w:rFonts w:ascii="Times New Roman" w:eastAsia="Times New Roman" w:hAnsi="Times New Roman" w:cs="Times New Roman"/>
+          <w:color w:val="000000"/>
+          <w:sz w:val="24"/>
+          <w:szCs w:val="24"/>
+        </w:rPr>
+      </w:pPr>
+      <w:r>
+        <w:rPr>
+          <w:rFonts w:ascii="Times New Roman" w:eastAsia="Times New Roman" w:hAnsi="Times New Roman" w:cs="Times New Roman"/>
+          <w:b/>
+          <w:bCs/>
+          <w:color w:val="000000"/>
+          <w:sz w:val="24"/>
+          <w:szCs w:val="24"/>
+        </w:rPr>
+        <w:t>Developer</w:t>
+      </w:r>
+      <w:r>
+        <w:rPr>
+          <w:rFonts w:ascii="Times New Roman" w:eastAsia="Times New Roman" w:hAnsi="Times New Roman" w:cs="Times New Roman"/>
+          <w:color w:val="000000"/>
+          <w:sz w:val="24"/>
+          <w:szCs w:val="24"/>
+        </w:rPr>
+        <w:t xml:space="preserve"> – Michael Merlo</w:t>
+      </w:r>
+    </w:p>
+    <w:p>
+      <w:pPr>
+        <w:spacing w:line="480" w:lineRule="auto"/>
+        <w:rPr>
+          <w:rFonts w:ascii="Times New Roman" w:eastAsia="Times New Roman" w:hAnsi="Times New Roman" w:cs="Times New Roman"/>
+          <w:sz w:val="24"/>
+          <w:szCs w:val="24"/>
+        </w:rPr>
+      </w:pPr>
+      <w:r>
+        <w:rPr>
+          <w:rFonts w:ascii="Times New Roman" w:eastAsia="Times New Roman" w:hAnsi="Times New Roman" w:cs="Times New Roman"/>
+          <w:b/>
+          <w:bCs/>
+          <w:color w:val="000000"/>
+          <w:sz w:val="24"/>
+          <w:szCs w:val="24"/>
+        </w:rPr>
+        <w:t>Developer</w:t>
+      </w:r>
+      <w:r>
+        <w:rPr>
+          <w:rFonts w:ascii="Times New Roman" w:eastAsia="Times New Roman" w:hAnsi="Times New Roman" w:cs="Times New Roman"/>
+          <w:color w:val="000000"/>
+          <w:sz w:val="24"/>
+          <w:szCs w:val="24"/>
+        </w:rPr>
+        <w:t xml:space="preserve"> – </w:t>
+      </w:r>
+      <w:proofErr w:type="spellStart"/>
+      <w:r>
+        <w:rPr>
+          <w:rFonts w:ascii="Times New Roman" w:eastAsia="Times New Roman" w:hAnsi="Times New Roman" w:cs="Times New Roman"/>
+          <w:color w:val="000000"/>
+          <w:sz w:val="24"/>
+          <w:szCs w:val="24"/>
+        </w:rPr>
+        <w:t>Frecks</w:t>
+      </w:r>
+      <w:proofErr w:type="spellEnd"/>
+      <w:r>
+        <w:rPr>
+          <w:rFonts w:ascii="Times New Roman" w:eastAsia="Times New Roman" w:hAnsi="Times New Roman" w:cs="Times New Roman"/>
+          <w:color w:val="000000"/>
+          <w:sz w:val="24"/>
+          <w:szCs w:val="24"/>
+        </w:rPr>
+        <w:t xml:space="preserve"> Bertrand</w:t>
+      </w:r>
     </w:p>
     <w:sectPr>
       <w:pgSz w:w="12240" w:h="15840"/>

</xml_diff>